<commit_message>
Ajout du lien github à la copie
</commit_message>
<xml_diff>
--- a/eval_studi_conception.docx
+++ b/eval_studi_conception.docx
@@ -682,8 +682,18 @@
           <w:sz w:val="21"/>
           <w:szCs w:val="21"/>
         </w:rPr>
-        <w:t xml:space="preserve"> du projet : ……………</w:t>
-      </w:r>
+        <w:t xml:space="preserve"> du projet : </w:t>
+      </w:r>
+      <w:hyperlink r:id="rId8" w:history="1">
+        <w:r>
+          <w:rPr>
+            <w:rStyle w:val="Lienhypertexte"/>
+            <w:sz w:val="21"/>
+            <w:szCs w:val="21"/>
+          </w:rPr>
+          <w:t>https://github.com/Maxioul2/eval_studi_conception</w:t>
+        </w:r>
+      </w:hyperlink>
     </w:p>
     <w:p>
       <w:pPr>
@@ -1663,10 +1673,10 @@
       </w:pPr>
     </w:p>
     <w:sectPr>
-      <w:headerReference w:type="even" r:id="rId8"/>
-      <w:headerReference w:type="default" r:id="rId9"/>
-      <w:footerReference w:type="default" r:id="rId10"/>
-      <w:headerReference w:type="first" r:id="rId11"/>
+      <w:headerReference w:type="even" r:id="rId9"/>
+      <w:headerReference w:type="default" r:id="rId10"/>
+      <w:footerReference w:type="default" r:id="rId11"/>
+      <w:headerReference w:type="first" r:id="rId12"/>
       <w:pgSz w:w="11906" w:h="16838"/>
       <w:pgMar w:top="1418" w:right="1417" w:bottom="1417" w:left="1417" w:header="708" w:footer="426" w:gutter="0"/>
       <w:pgNumType w:start="1"/>

</xml_diff>